<commit_message>
Rename from Skhu to Sku, search penduduk with nama/nik, change ui/ux download surat
</commit_message>
<xml_diff>
--- a/asset/surat/Surat Keterangan Tidak Mampu Update.docx
+++ b/asset/surat/Surat Keterangan Tidak Mampu Update.docx
@@ -493,7 +493,7 @@
         <w:rPr>
           <w:lang w:val="id-ID"/>
         </w:rPr>
-        <w:t>JULAEHA</w:t>
+        <w:t>KIRMAN</w:t>
       </w:r>
     </w:p>
     <w:p>
@@ -528,7 +528,7 @@
         <w:rPr>
           <w:lang w:val="id-ID"/>
         </w:rPr>
-        <w:t>3208074101710002</w:t>
+        <w:t>3208270107850249</w:t>
       </w:r>
     </w:p>
     <w:p>
@@ -560,7 +560,7 @@
         <w:rPr>
           <w:lang w:val="id-ID"/>
         </w:rPr>
-        <w:t>Perempuan</w:t>
+        <w:t>Laki-laki</w:t>
       </w:r>
       <w:r>
         <w:t xml:space="preserve"> </w:t>
@@ -598,7 +598,7 @@
         <w:rPr>
           <w:lang w:val="id-ID"/>
         </w:rPr>
-        <w:t>KUNINGAN, 25934</w:t>
+        <w:t>KUNINGAN, 31229</w:t>
       </w:r>
     </w:p>
     <w:p>
@@ -886,7 +886,7 @@
           <w:u w:val="single"/>
           <w:lang w:val="id-ID"/>
         </w:rPr>
-        <w:t>beasiswa</w:t>
+        <w:t>z</w:t>
       </w:r>
       <w:r>
         <w:rPr>
@@ -1009,7 +1009,7 @@
                 <w:szCs w:val="24"/>
                 <w:lang w:val="id-ID"/>
               </w:rPr>
-              <w:t>Ciawigebang, 02 Oktober 2017</w:t>
+              <w:t>Ciawigebang, 16 Oktober 2017</w:t>
             </w:r>
           </w:p>
           <w:p>

</xml_diff>